<commit_message>
feat: add WorkerDocumentController for document exports and updates to routes
- Added WorkerDocumentController to handle PDF and Word document exports for workers.
- Updated routes to use WorkerDocumentController for document export functionalities.
- Modified index view to include buttons for exporting workers' documents in Arabic.
- Updated composer.json to include symfony/process package.
- Updated composer.lock with new package versions.
</commit_message>
<xml_diff>
--- a/storage/app/templates/worker-timesheet.docx
+++ b/storage/app/templates/worker-timesheet.docx
@@ -29,7 +29,7 @@
                     </pic:cNvPicPr>
                   </pic:nvPicPr>
                   <pic:blipFill>
-                    <a:blip r:embed="rId4"/>
+                    <a:blip r:embed="rId6"/>
                     <a:stretch>
                       <a:fillRect/>
                     </a:stretch>
@@ -1472,12 +1472,62 @@
     <w:p/>
     <w:sectPr>
       <w:pgSz w:w="12240" w:h="15840"/>
-      <w:pgMar w:top="900" w:right="1440" w:bottom="720" w:left="1440" w:header="720" w:footer="720" w:gutter="0"/>
+      <w:pgMar w:top="900" w:right="1440" w:bottom="720" w:left="1440" w:header="288" w:footer="720" w:gutter="0"/>
       <w:cols w:space="720"/>
       <w:docGrid w:linePitch="360"/>
     </w:sectPr>
   </w:body>
 </w:document>
+</file>
+
+<file path=word/endnotes.xml><?xml version="1.0" encoding="utf-8"?>
+<w:endnotes xmlns:wpc="http://schemas.microsoft.com/office/word/2010/wordprocessingCanvas" xmlns:cx="http://schemas.microsoft.com/office/drawing/2014/chartex" xmlns:cx1="http://schemas.microsoft.com/office/drawing/2015/9/8/chartex" xmlns:cx2="http://schemas.microsoft.com/office/drawing/2015/10/21/chartex" xmlns:cx3="http://schemas.microsoft.com/office/drawing/2016/5/9/chartex" xmlns:cx4="http://schemas.microsoft.com/office/drawing/2016/5/10/chartex" xmlns:cx5="http://schemas.microsoft.com/office/drawing/2016/5/11/chartex" xmlns:cx6="http://schemas.microsoft.com/office/drawing/2016/5/12/chartex" xmlns:cx7="http://schemas.microsoft.com/office/drawing/2016/5/13/chartex" xmlns:cx8="http://schemas.microsoft.com/office/drawing/2016/5/14/chartex" xmlns:mc="http://schemas.openxmlformats.org/markup-compatibility/2006" xmlns:aink="http://schemas.microsoft.com/office/drawing/2016/ink" xmlns:am3d="http://schemas.microsoft.com/office/drawing/2017/model3d" xmlns:o="urn:schemas-microsoft-com:office:office" xmlns:oel="http://schemas.microsoft.com/office/2019/extlst" xmlns:r="http://schemas.openxmlformats.org/officeDocument/2006/relationships" xmlns:m="http://schemas.openxmlformats.org/officeDocument/2006/math" xmlns:v="urn:schemas-microsoft-com:vml" xmlns:wp14="http://schemas.microsoft.com/office/word/2010/wordprocessingDrawing" xmlns:wp="http://schemas.openxmlformats.org/drawingml/2006/wordprocessingDrawing" xmlns:w10="urn:schemas-microsoft-com:office:word" xmlns:w="http://schemas.openxmlformats.org/wordprocessingml/2006/main" xmlns:w14="http://schemas.microsoft.com/office/word/2010/wordml" xmlns:w15="http://schemas.microsoft.com/office/word/2012/wordml" xmlns:w16cex="http://schemas.microsoft.com/office/word/2018/wordml/cex" xmlns:w16cid="http://schemas.microsoft.com/office/word/2016/wordml/cid" xmlns:w16="http://schemas.microsoft.com/office/word/2018/wordml" xmlns:w16du="http://schemas.microsoft.com/office/word/2023/wordml/word16du" xmlns:w16sdtdh="http://schemas.microsoft.com/office/word/2020/wordml/sdtdatahash" xmlns:w16sdtfl="http://schemas.microsoft.com/office/word/2024/wordml/sdtformatlock" xmlns:w16se="http://schemas.microsoft.com/office/word/2015/wordml/symex" xmlns:wpg="http://schemas.microsoft.com/office/word/2010/wordprocessingGroup" xmlns:wpi="http://schemas.microsoft.com/office/word/2010/wordprocessingInk" xmlns:wne="http://schemas.microsoft.com/office/word/2006/wordml" xmlns:wps="http://schemas.microsoft.com/office/word/2010/wordprocessingShape" mc:Ignorable="w14 w15 w16se w16cid w16 w16cex w16sdtdh w16sdtfl w16du wp14">
+  <w:endnote w:type="separator" w:id="-1">
+    <w:p>
+      <w:pPr>
+        <w:spacing w:after="0" w:line="240" w:lineRule="auto"/>
+      </w:pPr>
+      <w:r>
+        <w:separator/>
+      </w:r>
+    </w:p>
+  </w:endnote>
+  <w:endnote w:type="continuationSeparator" w:id="0">
+    <w:p>
+      <w:pPr>
+        <w:spacing w:after="0" w:line="240" w:lineRule="auto"/>
+      </w:pPr>
+      <w:r>
+        <w:continuationSeparator/>
+      </w:r>
+    </w:p>
+  </w:endnote>
+</w:endnotes>
+</file>
+
+<file path=word/footnotes.xml><?xml version="1.0" encoding="utf-8"?>
+<w:footnotes xmlns:wpc="http://schemas.microsoft.com/office/word/2010/wordprocessingCanvas" xmlns:cx="http://schemas.microsoft.com/office/drawing/2014/chartex" xmlns:cx1="http://schemas.microsoft.com/office/drawing/2015/9/8/chartex" xmlns:cx2="http://schemas.microsoft.com/office/drawing/2015/10/21/chartex" xmlns:cx3="http://schemas.microsoft.com/office/drawing/2016/5/9/chartex" xmlns:cx4="http://schemas.microsoft.com/office/drawing/2016/5/10/chartex" xmlns:cx5="http://schemas.microsoft.com/office/drawing/2016/5/11/chartex" xmlns:cx6="http://schemas.microsoft.com/office/drawing/2016/5/12/chartex" xmlns:cx7="http://schemas.microsoft.com/office/drawing/2016/5/13/chartex" xmlns:cx8="http://schemas.microsoft.com/office/drawing/2016/5/14/chartex" xmlns:mc="http://schemas.openxmlformats.org/markup-compatibility/2006" xmlns:aink="http://schemas.microsoft.com/office/drawing/2016/ink" xmlns:am3d="http://schemas.microsoft.com/office/drawing/2017/model3d" xmlns:o="urn:schemas-microsoft-com:office:office" xmlns:oel="http://schemas.microsoft.com/office/2019/extlst" xmlns:r="http://schemas.openxmlformats.org/officeDocument/2006/relationships" xmlns:m="http://schemas.openxmlformats.org/officeDocument/2006/math" xmlns:v="urn:schemas-microsoft-com:vml" xmlns:wp14="http://schemas.microsoft.com/office/word/2010/wordprocessingDrawing" xmlns:wp="http://schemas.openxmlformats.org/drawingml/2006/wordprocessingDrawing" xmlns:w10="urn:schemas-microsoft-com:office:word" xmlns:w="http://schemas.openxmlformats.org/wordprocessingml/2006/main" xmlns:w14="http://schemas.microsoft.com/office/word/2010/wordml" xmlns:w15="http://schemas.microsoft.com/office/word/2012/wordml" xmlns:w16cex="http://schemas.microsoft.com/office/word/2018/wordml/cex" xmlns:w16cid="http://schemas.microsoft.com/office/word/2016/wordml/cid" xmlns:w16="http://schemas.microsoft.com/office/word/2018/wordml" xmlns:w16du="http://schemas.microsoft.com/office/word/2023/wordml/word16du" xmlns:w16sdtdh="http://schemas.microsoft.com/office/word/2020/wordml/sdtdatahash" xmlns:w16sdtfl="http://schemas.microsoft.com/office/word/2024/wordml/sdtformatlock" xmlns:w16se="http://schemas.microsoft.com/office/word/2015/wordml/symex" xmlns:wpg="http://schemas.microsoft.com/office/word/2010/wordprocessingGroup" xmlns:wpi="http://schemas.microsoft.com/office/word/2010/wordprocessingInk" xmlns:wne="http://schemas.microsoft.com/office/word/2006/wordml" xmlns:wps="http://schemas.microsoft.com/office/word/2010/wordprocessingShape" mc:Ignorable="w14 w15 w16se w16cid w16 w16cex w16sdtdh w16sdtfl w16du wp14">
+  <w:footnote w:type="separator" w:id="-1">
+    <w:p>
+      <w:pPr>
+        <w:spacing w:after="0" w:line="240" w:lineRule="auto"/>
+      </w:pPr>
+      <w:r>
+        <w:separator/>
+      </w:r>
+    </w:p>
+  </w:footnote>
+  <w:footnote w:type="continuationSeparator" w:id="0">
+    <w:p>
+      <w:pPr>
+        <w:spacing w:after="0" w:line="240" w:lineRule="auto"/>
+      </w:pPr>
+      <w:r>
+        <w:continuationSeparator/>
+      </w:r>
+    </w:p>
+  </w:footnote>
+</w:footnotes>
 </file>
 
 <file path=word/styles.xml><?xml version="1.0" encoding="utf-8"?>
@@ -1961,6 +2011,50 @@
       <w:szCs w:val="16"/>
     </w:rPr>
   </w:style>
+  <w:style w:type="paragraph" w:styleId="Header">
+    <w:name w:val="header"/>
+    <w:basedOn w:val="Normal"/>
+    <w:link w:val="HeaderChar"/>
+    <w:uiPriority w:val="99"/>
+    <w:unhideWhenUsed/>
+    <w:rsid w:val="006F33A8"/>
+    <w:pPr>
+      <w:tabs>
+        <w:tab w:val="center" w:pos="4680"/>
+        <w:tab w:val="right" w:pos="9360"/>
+      </w:tabs>
+      <w:spacing w:after="0" w:line="240" w:lineRule="auto"/>
+    </w:pPr>
+  </w:style>
+  <w:style w:type="character" w:customStyle="1" w:styleId="HeaderChar">
+    <w:name w:val="Header Char"/>
+    <w:basedOn w:val="DefaultParagraphFont"/>
+    <w:link w:val="Header"/>
+    <w:uiPriority w:val="99"/>
+    <w:rsid w:val="006F33A8"/>
+  </w:style>
+  <w:style w:type="paragraph" w:styleId="Footer">
+    <w:name w:val="footer"/>
+    <w:basedOn w:val="Normal"/>
+    <w:link w:val="FooterChar"/>
+    <w:uiPriority w:val="99"/>
+    <w:unhideWhenUsed/>
+    <w:rsid w:val="006F33A8"/>
+    <w:pPr>
+      <w:tabs>
+        <w:tab w:val="center" w:pos="4680"/>
+        <w:tab w:val="right" w:pos="9360"/>
+      </w:tabs>
+      <w:spacing w:after="0" w:line="240" w:lineRule="auto"/>
+    </w:pPr>
+  </w:style>
+  <w:style w:type="character" w:customStyle="1" w:styleId="FooterChar">
+    <w:name w:val="Footer Char"/>
+    <w:basedOn w:val="DefaultParagraphFont"/>
+    <w:link w:val="Footer"/>
+    <w:uiPriority w:val="99"/>
+    <w:rsid w:val="006F33A8"/>
+  </w:style>
 </w:styles>
 </file>
 

</xml_diff>

<commit_message>
fix: adjust alignment of Arabic labels in worker timesheet template
</commit_message>
<xml_diff>
--- a/storage/app/templates/worker-timesheet.docx
+++ b/storage/app/templates/worker-timesheet.docx
@@ -61,8 +61,8 @@
       </w:tblPr>
       <w:tblGrid>
         <w:gridCol w:w="3374"/>
-        <w:gridCol w:w="2552"/>
-        <w:gridCol w:w="3209"/>
+        <w:gridCol w:w="2754"/>
+        <w:gridCol w:w="3007"/>
         <w:gridCol w:w="2655"/>
       </w:tblGrid>
       <w:tr>
@@ -71,7 +71,7 @@
         </w:trPr>
         <w:tc>
           <w:tcPr>
-            <w:tcW w:w="3375" w:type="dxa"/>
+            <w:tcW w:w="3374" w:type="dxa"/>
             <w:shd w:val="clear" w:color="auto" w:fill="B8CCE4" w:themeFill="accent1" w:themeFillTint="66"/>
           </w:tcPr>
           <w:p>
@@ -123,7 +123,7 @@
         </w:tc>
         <w:tc>
           <w:tcPr>
-            <w:tcW w:w="8415" w:type="dxa"/>
+            <w:tcW w:w="8416" w:type="dxa"/>
             <w:gridSpan w:val="3"/>
           </w:tcPr>
           <w:p>
@@ -181,7 +181,7 @@
         </w:trPr>
         <w:tc>
           <w:tcPr>
-            <w:tcW w:w="3375" w:type="dxa"/>
+            <w:tcW w:w="3374" w:type="dxa"/>
             <w:shd w:val="clear" w:color="auto" w:fill="B8CCE4" w:themeFill="accent1" w:themeFillTint="66"/>
           </w:tcPr>
           <w:p>
@@ -233,7 +233,7 @@
         </w:tc>
         <w:tc>
           <w:tcPr>
-            <w:tcW w:w="8415" w:type="dxa"/>
+            <w:tcW w:w="8416" w:type="dxa"/>
             <w:gridSpan w:val="3"/>
           </w:tcPr>
           <w:p>
@@ -289,7 +289,7 @@
         </w:trPr>
         <w:tc>
           <w:tcPr>
-            <w:tcW w:w="3375" w:type="dxa"/>
+            <w:tcW w:w="3374" w:type="dxa"/>
             <w:shd w:val="clear" w:color="auto" w:fill="B8CCE4" w:themeFill="accent1" w:themeFillTint="66"/>
           </w:tcPr>
           <w:p>
@@ -350,7 +350,7 @@
         </w:tc>
         <w:tc>
           <w:tcPr>
-            <w:tcW w:w="2551" w:type="dxa"/>
+            <w:tcW w:w="2754" w:type="dxa"/>
           </w:tcPr>
           <w:p>
             <w:pPr>
@@ -404,7 +404,7 @@
         </w:tc>
         <w:tc>
           <w:tcPr>
-            <w:tcW w:w="3209" w:type="dxa"/>
+            <w:tcW w:w="3007" w:type="dxa"/>
             <w:shd w:val="clear" w:color="auto" w:fill="B8CCE4" w:themeFill="accent1" w:themeFillTint="66"/>
           </w:tcPr>
           <w:p>
@@ -432,7 +432,7 @@
                 <w:szCs w:val="28"/>
                 <w:rtl/>
               </w:rPr>
-              <w:t xml:space="preserve">      </w:t>
+              <w:t xml:space="preserve">   </w:t>
             </w:r>
             <w:r>
               <w:rPr>
@@ -511,7 +511,7 @@
         </w:trPr>
         <w:tc>
           <w:tcPr>
-            <w:tcW w:w="3375" w:type="dxa"/>
+            <w:tcW w:w="3374" w:type="dxa"/>
             <w:shd w:val="clear" w:color="auto" w:fill="B8CCE4" w:themeFill="accent1" w:themeFillTint="66"/>
           </w:tcPr>
           <w:p>
@@ -568,7 +568,7 @@
         </w:tc>
         <w:tc>
           <w:tcPr>
-            <w:tcW w:w="2551" w:type="dxa"/>
+            <w:tcW w:w="2754" w:type="dxa"/>
           </w:tcPr>
           <w:p>
             <w:pPr>
@@ -621,7 +621,7 @@
         </w:tc>
         <w:tc>
           <w:tcPr>
-            <w:tcW w:w="3209" w:type="dxa"/>
+            <w:tcW w:w="3007" w:type="dxa"/>
             <w:shd w:val="clear" w:color="auto" w:fill="B8CCE4" w:themeFill="accent1" w:themeFillTint="66"/>
           </w:tcPr>
           <w:p>
@@ -660,7 +660,7 @@
                 <w:szCs w:val="28"/>
                 <w:lang w:bidi="ar-EG"/>
               </w:rPr>
-              <w:t xml:space="preserve">   </w:t>
+              <w:t xml:space="preserve">  </w:t>
             </w:r>
             <w:r>
               <w:rPr>
@@ -670,7 +670,7 @@
                 <w:rtl/>
                 <w:lang w:bidi="ar-EG"/>
               </w:rPr>
-              <w:t xml:space="preserve">  </w:t>
+              <w:t xml:space="preserve"> </w:t>
             </w:r>
             <w:r>
               <w:rPr>
@@ -748,7 +748,7 @@
         </w:trPr>
         <w:tc>
           <w:tcPr>
-            <w:tcW w:w="3375" w:type="dxa"/>
+            <w:tcW w:w="3374" w:type="dxa"/>
             <w:shd w:val="clear" w:color="auto" w:fill="B8CCE4" w:themeFill="accent1" w:themeFillTint="66"/>
           </w:tcPr>
           <w:p>
@@ -814,7 +814,7 @@
         </w:tc>
         <w:tc>
           <w:tcPr>
-            <w:tcW w:w="2552" w:type="dxa"/>
+            <w:tcW w:w="2754" w:type="dxa"/>
           </w:tcPr>
           <w:p>
             <w:pPr>
@@ -828,7 +828,7 @@
         </w:tc>
         <w:tc>
           <w:tcPr>
-            <w:tcW w:w="3208" w:type="dxa"/>
+            <w:tcW w:w="3007" w:type="dxa"/>
             <w:shd w:val="clear" w:color="auto" w:fill="B8CCE4" w:themeFill="accent1" w:themeFillTint="66"/>
           </w:tcPr>
           <w:p>
@@ -869,7 +869,7 @@
                 <w:szCs w:val="28"/>
                 <w:lang w:bidi="ar-EG"/>
               </w:rPr>
-              <w:t xml:space="preserve">      </w:t>
+              <w:t xml:space="preserve">     </w:t>
             </w:r>
             <w:r>
               <w:rPr>

</xml_diff>

<commit_message>
fixed project name size
</commit_message>
<xml_diff>
--- a/storage/app/templates/worker-timesheet.docx
+++ b/storage/app/templates/worker-timesheet.docx
@@ -143,8 +143,8 @@
                 <w:rFonts w:asciiTheme="majorHAnsi" w:eastAsia="Calibri" w:hAnsiTheme="majorHAnsi" w:cs="Arial"/>
                 <w:b/>
                 <w:bCs/>
-                <w:sz w:val="32"/>
-                <w:szCs w:val="32"/>
+                <w:sz w:val="28"/>
+                <w:szCs w:val="28"/>
                 <w:rtl/>
               </w:rPr>
               <w:t>${</w:t>
@@ -155,8 +155,8 @@
                 <w:rFonts w:asciiTheme="majorHAnsi" w:eastAsia="Calibri" w:hAnsiTheme="majorHAnsi"/>
                 <w:b/>
                 <w:bCs/>
-                <w:sz w:val="32"/>
-                <w:szCs w:val="32"/>
+                <w:sz w:val="28"/>
+                <w:szCs w:val="28"/>
               </w:rPr>
               <w:t>project_name_en</w:t>
             </w:r>
@@ -166,8 +166,8 @@
                 <w:rFonts w:asciiTheme="majorHAnsi" w:eastAsia="Calibri" w:hAnsiTheme="majorHAnsi" w:cs="Arial"/>
                 <w:b/>
                 <w:bCs/>
-                <w:sz w:val="32"/>
-                <w:szCs w:val="32"/>
+                <w:sz w:val="28"/>
+                <w:szCs w:val="28"/>
                 <w:rtl/>
               </w:rPr>
               <w:t>}</w:t>

</xml_diff>

<commit_message>
feat: implement exportWordMerged method to generate merged DOCX for selected workers fix: update routes to include exportWordMerged endpoint and adjust button labels in the view fix: correct formatting in worker-timesheet template for better alignment
</commit_message>
<xml_diff>
--- a/storage/app/templates/worker-timesheet.docx
+++ b/storage/app/templates/worker-timesheet.docx
@@ -61,8 +61,8 @@
       </w:tblPr>
       <w:tblGrid>
         <w:gridCol w:w="3374"/>
-        <w:gridCol w:w="2754"/>
-        <w:gridCol w:w="3007"/>
+        <w:gridCol w:w="2934"/>
+        <w:gridCol w:w="2827"/>
         <w:gridCol w:w="2655"/>
       </w:tblGrid>
       <w:tr>
@@ -252,8 +252,8 @@
                 <w:rFonts w:asciiTheme="majorHAnsi" w:eastAsia="Calibri" w:hAnsiTheme="majorHAnsi"/>
                 <w:b/>
                 <w:bCs/>
-                <w:sz w:val="32"/>
-                <w:szCs w:val="32"/>
+                <w:sz w:val="28"/>
+                <w:szCs w:val="28"/>
               </w:rPr>
               <w:t>${</w:t>
             </w:r>
@@ -263,8 +263,8 @@
                 <w:rFonts w:asciiTheme="majorHAnsi" w:eastAsia="Calibri" w:hAnsiTheme="majorHAnsi"/>
                 <w:b/>
                 <w:bCs/>
-                <w:sz w:val="32"/>
-                <w:szCs w:val="32"/>
+                <w:sz w:val="28"/>
+                <w:szCs w:val="28"/>
               </w:rPr>
               <w:t>company_name</w:t>
             </w:r>
@@ -274,8 +274,8 @@
                 <w:rFonts w:asciiTheme="majorHAnsi" w:eastAsia="Calibri" w:hAnsiTheme="majorHAnsi"/>
                 <w:b/>
                 <w:bCs/>
-                <w:sz w:val="32"/>
-                <w:szCs w:val="32"/>
+                <w:sz w:val="28"/>
+                <w:szCs w:val="28"/>
               </w:rPr>
               <w:t>}</w:t>
             </w:r>
@@ -350,7 +350,7 @@
         </w:tc>
         <w:tc>
           <w:tcPr>
-            <w:tcW w:w="2754" w:type="dxa"/>
+            <w:tcW w:w="2934" w:type="dxa"/>
           </w:tcPr>
           <w:p>
             <w:pPr>
@@ -404,7 +404,7 @@
         </w:tc>
         <w:tc>
           <w:tcPr>
-            <w:tcW w:w="3007" w:type="dxa"/>
+            <w:tcW w:w="2827" w:type="dxa"/>
             <w:shd w:val="clear" w:color="auto" w:fill="B8CCE4" w:themeFill="accent1" w:themeFillTint="66"/>
           </w:tcPr>
           <w:p>
@@ -428,15 +428,6 @@
             <w:r>
               <w:rPr>
                 <w:rFonts w:asciiTheme="majorHAnsi" w:eastAsia="Calibri" w:hAnsiTheme="majorHAnsi" w:hint="cs"/>
-                <w:sz w:val="28"/>
-                <w:szCs w:val="28"/>
-                <w:rtl/>
-              </w:rPr>
-              <w:t xml:space="preserve">   </w:t>
-            </w:r>
-            <w:r>
-              <w:rPr>
-                <w:rFonts w:asciiTheme="majorHAnsi" w:eastAsia="Calibri" w:hAnsiTheme="majorHAnsi"/>
                 <w:sz w:val="28"/>
                 <w:szCs w:val="28"/>
                 <w:rtl/>
@@ -568,7 +559,7 @@
         </w:tc>
         <w:tc>
           <w:tcPr>
-            <w:tcW w:w="2754" w:type="dxa"/>
+            <w:tcW w:w="2934" w:type="dxa"/>
           </w:tcPr>
           <w:p>
             <w:pPr>
@@ -621,7 +612,7 @@
         </w:tc>
         <w:tc>
           <w:tcPr>
-            <w:tcW w:w="3007" w:type="dxa"/>
+            <w:tcW w:w="2827" w:type="dxa"/>
             <w:shd w:val="clear" w:color="auto" w:fill="B8CCE4" w:themeFill="accent1" w:themeFillTint="66"/>
           </w:tcPr>
           <w:p>
@@ -641,7 +632,18 @@
                 <w:rtl/>
                 <w:lang w:bidi="ar-EG"/>
               </w:rPr>
-              <w:t>رقم البطاقة</w:t>
+              <w:t xml:space="preserve">رقم </w:t>
+            </w:r>
+            <w:proofErr w:type="gramStart"/>
+            <w:r>
+              <w:rPr>
+                <w:rFonts w:asciiTheme="majorHAnsi" w:eastAsia="Calibri" w:hAnsiTheme="majorHAnsi" w:cs="Arial"/>
+                <w:sz w:val="28"/>
+                <w:szCs w:val="28"/>
+                <w:rtl/>
+                <w:lang w:bidi="ar-EG"/>
+              </w:rPr>
+              <w:t>البطاقة</w:t>
             </w:r>
             <w:r>
               <w:rPr>
@@ -658,15 +660,6 @@
                 <w:rFonts w:asciiTheme="majorHAnsi" w:eastAsia="Calibri" w:hAnsiTheme="majorHAnsi" w:cs="Arial"/>
                 <w:sz w:val="28"/>
                 <w:szCs w:val="28"/>
-                <w:lang w:bidi="ar-EG"/>
-              </w:rPr>
-              <w:t xml:space="preserve">  </w:t>
-            </w:r>
-            <w:r>
-              <w:rPr>
-                <w:rFonts w:asciiTheme="majorHAnsi" w:eastAsia="Calibri" w:hAnsiTheme="majorHAnsi" w:cs="Arial" w:hint="cs"/>
-                <w:sz w:val="28"/>
-                <w:szCs w:val="28"/>
                 <w:rtl/>
                 <w:lang w:bidi="ar-EG"/>
               </w:rPr>
@@ -677,11 +670,11 @@
                 <w:rFonts w:asciiTheme="majorHAnsi" w:eastAsia="Calibri" w:hAnsiTheme="majorHAnsi" w:cs="Arial"/>
                 <w:sz w:val="28"/>
                 <w:szCs w:val="28"/>
-                <w:rtl/>
-                <w:lang w:bidi="ar-EG"/>
-              </w:rPr>
-              <w:t xml:space="preserve"> </w:t>
-            </w:r>
+                <w:lang w:bidi="ar-EG"/>
+              </w:rPr>
+              <w:t>ID</w:t>
+            </w:r>
+            <w:proofErr w:type="gramEnd"/>
             <w:r>
               <w:rPr>
                 <w:rFonts w:asciiTheme="majorHAnsi" w:eastAsia="Calibri" w:hAnsiTheme="majorHAnsi" w:cs="Arial"/>
@@ -689,7 +682,7 @@
                 <w:szCs w:val="28"/>
                 <w:lang w:bidi="ar-EG"/>
               </w:rPr>
-              <w:t>ID Number</w:t>
+              <w:t xml:space="preserve"> Number</w:t>
             </w:r>
           </w:p>
         </w:tc>
@@ -814,7 +807,7 @@
         </w:tc>
         <w:tc>
           <w:tcPr>
-            <w:tcW w:w="2754" w:type="dxa"/>
+            <w:tcW w:w="2934" w:type="dxa"/>
           </w:tcPr>
           <w:p>
             <w:pPr>
@@ -828,7 +821,7 @@
         </w:tc>
         <w:tc>
           <w:tcPr>
-            <w:tcW w:w="3007" w:type="dxa"/>
+            <w:tcW w:w="2827" w:type="dxa"/>
             <w:shd w:val="clear" w:color="auto" w:fill="B8CCE4" w:themeFill="accent1" w:themeFillTint="66"/>
           </w:tcPr>
           <w:p>
@@ -869,7 +862,7 @@
                 <w:szCs w:val="28"/>
                 <w:lang w:bidi="ar-EG"/>
               </w:rPr>
-              <w:t xml:space="preserve">     </w:t>
+              <w:t xml:space="preserve">   </w:t>
             </w:r>
             <w:r>
               <w:rPr>

</xml_diff>